<commit_message>
Adjust writeup to account for new email situations
</commit_message>
<xml_diff>
--- a/final_writeup.docx
+++ b/final_writeup.docx
@@ -167,57 +167,7 @@
           <w:sz w:val="24"/>
           <w:szCs w:val="24"/>
         </w:rPr>
-        <w:t xml:space="preserve">Our tool, elit3_h4ck.py, </w:t>
-      </w:r>
-      <w:r>
-        <w:rPr>
-          <w:rFonts w:eastAsia="Times New Roman" w:ascii="Helvetica Neue" w:hAnsi="Helvetica Neue"/>
-          <w:b w:val="false"/>
-          <w:bCs w:val="false"/>
-          <w:sz w:val="24"/>
-          <w:szCs w:val="24"/>
-        </w:rPr>
-        <w:t>performes</w:t>
-      </w:r>
-      <w:r>
-        <w:rPr>
-          <w:rFonts w:eastAsia="Times New Roman" w:ascii="Helvetica Neue" w:hAnsi="Helvetica Neue"/>
-          <w:b w:val="false"/>
-          <w:bCs w:val="false"/>
-          <w:sz w:val="24"/>
-          <w:szCs w:val="24"/>
-        </w:rPr>
-        <w:t xml:space="preserve"> an automated phishing/</w:t>
-      </w:r>
-      <w:r>
-        <w:rPr>
-          <w:rFonts w:eastAsia="Times New Roman" w:ascii="Helvetica Neue" w:hAnsi="Helvetica Neue"/>
-          <w:b w:val="false"/>
-          <w:bCs w:val="false"/>
-          <w:sz w:val="24"/>
-          <w:szCs w:val="24"/>
-        </w:rPr>
-        <w:t xml:space="preserve">XSS </w:t>
-      </w:r>
-      <w:r>
-        <w:rPr>
-          <w:rFonts w:eastAsia="Times New Roman" w:ascii="Helvetica Neue" w:hAnsi="Helvetica Neue"/>
-          <w:b w:val="false"/>
-          <w:bCs w:val="false"/>
-          <w:sz w:val="24"/>
-          <w:szCs w:val="24"/>
-        </w:rPr>
-        <w:t xml:space="preserve">attack. </w:t>
-      </w:r>
-      <w:r>
-        <w:rPr>
-          <w:rFonts w:eastAsia="Times New Roman" w:ascii="Helvetica Neue" w:hAnsi="Helvetica Neue"/>
-          <w:b w:val="false"/>
-          <w:bCs w:val="false"/>
-          <w:sz w:val="24"/>
-          <w:szCs w:val="24"/>
-        </w:rPr>
-        <w:t>As a hypothetical, we supposed that the UT Login page (</w:t>
+        <w:t>Our tool, elit3_h4ck.py, performes an automated phishing/XSS attack. As a hypothetical, we supposed that the UT Login page (</w:t>
       </w:r>
       <w:hyperlink r:id="rId2">
         <w:r>
@@ -253,17 +203,7 @@
           <w:sz w:val="24"/>
           <w:szCs w:val="24"/>
         </w:rPr>
-        <w:t xml:space="preserve"> had an XSS vulnerability. Since it does not, we cloned the page and hosted a copy of it that contains an added reflected XSS vulnerability on the </w:t>
-      </w:r>
-      <w:r>
-        <w:rPr>
-          <w:rFonts w:eastAsia="Times New Roman" w:ascii="Helvetica Neue" w:hAnsi="Helvetica Neue"/>
-          <w:b w:val="false"/>
-          <w:bCs w:val="false"/>
-          <w:sz w:val="24"/>
-          <w:szCs w:val="24"/>
-        </w:rPr>
-        <w:t>cs378-ethical-hacking. Ideally, we would host our cloned site where it is publically viewable, but for this proof of concept the site can only be accessed from the cs378 network.</w:t>
+        <w:t xml:space="preserve"> had an XSS vulnerability. Since it does not, we cloned the page and hosted a copy of it that contains an added reflected XSS vulnerability on the cs378-ethical-hacking. Ideally, we would host our cloned site where it is publically viewable, but for this proof of concept the site can only be accessed from the cs378 network.</w:t>
       </w:r>
     </w:p>
     <w:p>
@@ -281,7 +221,13 @@
         </w:rPr>
       </w:pPr>
       <w:r>
-        <w:rPr/>
+        <w:rPr>
+          <w:rFonts w:eastAsia="Times New Roman" w:ascii="Helvetica Neue" w:hAnsi="Helvetica Neue"/>
+          <w:b w:val="false"/>
+          <w:bCs w:val="false"/>
+          <w:sz w:val="24"/>
+          <w:szCs w:val="24"/>
+        </w:rPr>
       </w:r>
     </w:p>
     <w:p>
@@ -299,47 +245,7 @@
           <w:sz w:val="24"/>
           <w:szCs w:val="24"/>
         </w:rPr>
-        <w:t xml:space="preserve">The introduced vulnerability consists of a base64-encoded parameter to the login page being decoded and echoed back without proper escaping </w:t>
-      </w:r>
-      <w:r>
-        <w:rPr>
-          <w:rFonts w:eastAsia="Times New Roman" w:ascii="Helvetica Neue" w:hAnsi="Helvetica Neue"/>
-          <w:b w:val="false"/>
-          <w:bCs w:val="false"/>
-          <w:sz w:val="24"/>
-          <w:szCs w:val="24"/>
-        </w:rPr>
-        <w:t>as the value of a hidden form field</w:t>
-      </w:r>
-      <w:r>
-        <w:rPr>
-          <w:rFonts w:eastAsia="Times New Roman" w:ascii="Helvetica Neue" w:hAnsi="Helvetica Neue"/>
-          <w:b w:val="false"/>
-          <w:bCs w:val="false"/>
-          <w:sz w:val="24"/>
-          <w:szCs w:val="24"/>
-        </w:rPr>
-        <w:t>.</w:t>
-      </w:r>
-      <w:r>
-        <w:rPr>
-          <w:rFonts w:eastAsia="Times New Roman" w:ascii="Helvetica Neue" w:hAnsi="Helvetica Neue"/>
-          <w:b w:val="false"/>
-          <w:bCs w:val="false"/>
-          <w:sz w:val="24"/>
-          <w:szCs w:val="24"/>
-        </w:rPr>
-        <w:t xml:space="preserve">  </w:t>
-      </w:r>
-      <w:r>
-        <w:rPr>
-          <w:rFonts w:eastAsia="Times New Roman" w:ascii="Helvetica Neue" w:hAnsi="Helvetica Neue"/>
-          <w:b w:val="false"/>
-          <w:bCs w:val="false"/>
-          <w:sz w:val="24"/>
-          <w:szCs w:val="24"/>
-        </w:rPr>
-        <w:t>This is a simplification (for practicality reasons) of a vulnerability that could hypothetically exist in the UT login system as designed. The UT login system’s forms take one GET parameter, SAMLRequest, which contains XML conforming to the SAML specification which is then compressed using deflate and then base64 encoded. For example, the decoded value of the SAMLRequest parameter from an attempt to log in to Canvas is:</w:t>
+        <w:t>The introduced vulnerability consists of a base64-encoded parameter to the login page being decoded and echoed back without proper escaping as the value of a hidden form field.  This is a simplification (for practicality reasons) of a vulnerability that could hypothetically exist in the UT login system as designed. The UT login system’s forms take one GET parameter, SAMLRequest, which contains XML conforming to the SAML specification which is then compressed using deflate and then base64 encoded. For example, the decoded value of the SAMLRequest parameter from an attempt to log in to Canvas is:</w:t>
       </w:r>
     </w:p>
     <w:p>
@@ -475,7 +381,13 @@
         </w:rPr>
       </w:pPr>
       <w:r>
-        <w:rPr/>
+        <w:rPr>
+          <w:rFonts w:eastAsia="Times New Roman" w:ascii="Helvetica Nueve" w:hAnsi="Helvetica Nueve"/>
+          <w:b w:val="false"/>
+          <w:bCs w:val="false"/>
+          <w:sz w:val="24"/>
+          <w:szCs w:val="24"/>
+        </w:rPr>
       </w:r>
     </w:p>
     <w:p>
@@ -493,127 +405,18 @@
           <w:sz w:val="24"/>
           <w:szCs w:val="24"/>
         </w:rPr>
-        <w:t xml:space="preserve">After the vulnerable “real” website is in place, it is possible to perform attacks using it. </w:t>
-      </w:r>
-      <w:r>
-        <w:rPr>
-          <w:rFonts w:eastAsia="Times New Roman" w:ascii="Helvetica Neue" w:hAnsi="Helvetica Neue"/>
-          <w:b w:val="false"/>
-          <w:bCs w:val="false"/>
-          <w:sz w:val="24"/>
-          <w:szCs w:val="24"/>
-        </w:rPr>
-        <w:t xml:space="preserve">The attack is designed to be directed </w:t>
-      </w:r>
-      <w:r>
-        <w:rPr>
-          <w:rFonts w:eastAsia="Times New Roman" w:ascii="Helvetica Neue" w:hAnsi="Helvetica Neue"/>
-          <w:b w:val="false"/>
-          <w:bCs w:val="false"/>
-          <w:sz w:val="24"/>
-          <w:szCs w:val="24"/>
-        </w:rPr>
-        <w:t>at</w:t>
-      </w:r>
-      <w:r>
-        <w:rPr>
-          <w:rFonts w:eastAsia="Times New Roman" w:ascii="Helvetica Neue" w:hAnsi="Helvetica Neue"/>
-          <w:b w:val="false"/>
-          <w:bCs w:val="false"/>
-          <w:sz w:val="24"/>
-          <w:szCs w:val="24"/>
-        </w:rPr>
-        <w:t xml:space="preserve"> current </w:t>
-      </w:r>
-      <w:r>
-        <w:rPr>
-          <w:rFonts w:eastAsia="Times New Roman" w:ascii="Helvetica Neue" w:hAnsi="Helvetica Neue"/>
-          <w:b w:val="false"/>
-          <w:bCs w:val="false"/>
-          <w:sz w:val="24"/>
-          <w:szCs w:val="24"/>
-        </w:rPr>
-        <w:t>Computer Science majors</w:t>
-      </w:r>
-      <w:r>
-        <w:rPr>
-          <w:rFonts w:eastAsia="Times New Roman" w:ascii="Helvetica Neue" w:hAnsi="Helvetica Neue"/>
-          <w:b w:val="false"/>
-          <w:bCs w:val="false"/>
-          <w:sz w:val="24"/>
-          <w:szCs w:val="24"/>
-        </w:rPr>
-        <w:t xml:space="preserve"> </w:t>
-      </w:r>
-      <w:r>
-        <w:rPr>
-          <w:rFonts w:eastAsia="Times New Roman" w:ascii="Helvetica Neue" w:hAnsi="Helvetica Neue"/>
-          <w:b w:val="false"/>
-          <w:bCs w:val="false"/>
-          <w:sz w:val="24"/>
-          <w:szCs w:val="24"/>
-        </w:rPr>
-        <w:t>at UT, but can easily be modified to target other groups</w:t>
-      </w:r>
-      <w:r>
-        <w:rPr>
-          <w:rFonts w:eastAsia="Times New Roman" w:ascii="Helvetica Neue" w:hAnsi="Helvetica Neue"/>
-          <w:b w:val="false"/>
-          <w:bCs w:val="false"/>
-          <w:sz w:val="24"/>
-          <w:szCs w:val="24"/>
-        </w:rPr>
-        <w:t xml:space="preserve">.  </w:t>
-      </w:r>
-      <w:r>
-        <w:rPr>
-          <w:rFonts w:eastAsia="Times New Roman" w:ascii="Helvetica Neue" w:hAnsi="Helvetica Neue"/>
-          <w:b w:val="false"/>
-          <w:bCs w:val="false"/>
-          <w:sz w:val="24"/>
-          <w:szCs w:val="24"/>
-        </w:rPr>
-        <w:t xml:space="preserve">The phishing email we send resembles a “Secure Academic Notice” notification email commonly sent by an automated system at UT. In order to induce users to click the link that causes them to log in to an exploited login form, the email advertises a scholarship award. </w:t>
-      </w:r>
-      <w:r>
-        <w:rPr>
-          <w:rFonts w:eastAsia="Times New Roman" w:ascii="Helvetica Neue" w:hAnsi="Helvetica Neue"/>
-          <w:b w:val="false"/>
-          <w:bCs w:val="false"/>
-          <w:sz w:val="24"/>
-          <w:szCs w:val="24"/>
-        </w:rPr>
-        <w:t>The “</w:t>
-      </w:r>
-      <w:r>
-        <w:rPr>
-          <w:rFonts w:eastAsia="Times New Roman" w:ascii="Helvetica Neue" w:hAnsi="Helvetica Neue"/>
-          <w:b w:val="false"/>
-          <w:bCs w:val="false"/>
-          <w:sz w:val="24"/>
-          <w:szCs w:val="24"/>
-        </w:rPr>
-        <w:t>From:”</w:t>
-      </w:r>
-      <w:r>
-        <w:rPr>
-          <w:rFonts w:eastAsia="Times New Roman" w:ascii="Helvetica Neue" w:hAnsi="Helvetica Neue"/>
-          <w:b w:val="false"/>
-          <w:bCs w:val="false"/>
-          <w:sz w:val="24"/>
-          <w:szCs w:val="24"/>
-        </w:rPr>
-        <w:t xml:space="preserve"> address in the email header is spoofed to </w:t>
-      </w:r>
-      <w:r>
-        <w:rPr>
-          <w:rFonts w:eastAsia="Times New Roman" w:ascii="Helvetica Neue" w:hAnsi="Helvetica Neue"/>
-          <w:b w:val="false"/>
-          <w:bCs w:val="false"/>
-          <w:sz w:val="24"/>
-          <w:szCs w:val="24"/>
-        </w:rPr>
-        <w:t>“</w:t>
+        <w:t xml:space="preserve">After the vulnerable “real” website is in place, it is possible to perform attacks using it. The attack is designed to be directed at current Computer Science majors at UT, but can easily be modified to target other groups.  The phishing email we send resembles a “Secure Academic Notice” notification email commonly sent by an automated system at UT. In order to induce users to click the link that causes them to log in to an exploited login form, the email advertises a scholarship award. </w:t>
+      </w:r>
+      <w:r>
+        <w:rPr>
+          <w:rFonts w:eastAsia="Times New Roman" w:ascii="Helvetica Neue" w:hAnsi="Helvetica Neue"/>
+          <w:b w:val="false"/>
+          <w:bCs w:val="false"/>
+          <w:strike/>
+          <w:sz w:val="24"/>
+          <w:szCs w:val="24"/>
+        </w:rPr>
+        <w:t>The “From:” address in the email header is spoofed to “</w:t>
       </w:r>
       <w:hyperlink r:id="rId4">
         <w:r>
@@ -622,6 +425,7 @@
             <w:rFonts w:eastAsia="Times New Roman" w:ascii="Helvetica Neue" w:hAnsi="Helvetica Neue"/>
             <w:b w:val="false"/>
             <w:bCs w:val="false"/>
+            <w:strike/>
             <w:sz w:val="24"/>
             <w:szCs w:val="24"/>
           </w:rPr>
@@ -633,20 +437,62 @@
           <w:rFonts w:eastAsia="Times New Roman" w:ascii="Helvetica Neue" w:hAnsi="Helvetica Neue"/>
           <w:b w:val="false"/>
           <w:bCs w:val="false"/>
-          <w:sz w:val="24"/>
-          <w:szCs w:val="24"/>
-        </w:rPr>
-        <w:t>”, which is the email address from which such notices are sent</w:t>
-      </w:r>
-      <w:r>
-        <w:rPr>
-          <w:rFonts w:eastAsia="Times New Roman" w:ascii="Helvetica Neue" w:hAnsi="Helvetica Neue"/>
-          <w:b w:val="false"/>
-          <w:bCs w:val="false"/>
-          <w:sz w:val="24"/>
-          <w:szCs w:val="24"/>
-        </w:rPr>
-        <w:t xml:space="preserve">.  </w:t>
+          <w:strike/>
+          <w:sz w:val="24"/>
+          <w:szCs w:val="24"/>
+        </w:rPr>
+        <w:t xml:space="preserve">”, which is the email address from which such notices are sent.  </w:t>
+      </w:r>
+      <w:r>
+        <w:rPr>
+          <w:rFonts w:eastAsia="Times New Roman" w:ascii="Helvetica Neue" w:hAnsi="Helvetica Neue"/>
+          <w:b w:val="false"/>
+          <w:bCs w:val="false"/>
+          <w:strike w:val="false"/>
+          <w:dstrike w:val="false"/>
+          <w:sz w:val="24"/>
+          <w:szCs w:val="24"/>
+        </w:rPr>
+        <w:t xml:space="preserve"> </w:t>
+      </w:r>
+      <w:r>
+        <w:rPr>
+          <w:rFonts w:eastAsia="Times New Roman" w:ascii="Helvetica Neue" w:hAnsi="Helvetica Neue"/>
+          <w:b w:val="false"/>
+          <w:bCs w:val="false"/>
+          <w:strike w:val="false"/>
+          <w:dstrike w:val="false"/>
+          <w:sz w:val="24"/>
+          <w:szCs w:val="24"/>
+        </w:rPr>
+        <w:t xml:space="preserve">We wanted to use spoofed “From:” headers, but we got blacklisted from Hushmail as spammers, and so we created the Gmail account </w:t>
+      </w:r>
+      <w:hyperlink r:id="rId5">
+        <w:r>
+          <w:rPr>
+            <w:rStyle w:val="InternetLink"/>
+            <w:rFonts w:eastAsia="Times New Roman" w:ascii="Helvetica Neue" w:hAnsi="Helvetica Neue"/>
+            <w:b w:val="false"/>
+            <w:bCs w:val="false"/>
+            <w:strike w:val="false"/>
+            <w:dstrike w:val="false"/>
+            <w:sz w:val="24"/>
+            <w:szCs w:val="24"/>
+          </w:rPr>
+          <w:t>secureacademicnotice@gmail.com</w:t>
+        </w:r>
+      </w:hyperlink>
+      <w:r>
+        <w:rPr>
+          <w:rFonts w:eastAsia="Times New Roman" w:ascii="Helvetica Neue" w:hAnsi="Helvetica Neue"/>
+          <w:b w:val="false"/>
+          <w:bCs w:val="false"/>
+          <w:strike w:val="false"/>
+          <w:dstrike w:val="false"/>
+          <w:sz w:val="24"/>
+          <w:szCs w:val="24"/>
+        </w:rPr>
+        <w:t>, which was named “Secure Academic Notice” to send the phishing emails.</w:t>
       </w:r>
     </w:p>
     <w:p>
@@ -664,7 +510,13 @@
         </w:rPr>
       </w:pPr>
       <w:r>
-        <w:rPr/>
+        <w:rPr>
+          <w:rFonts w:eastAsia="Times New Roman" w:ascii="Helvetica Neue" w:hAnsi="Helvetica Neue"/>
+          <w:b w:val="false"/>
+          <w:bCs w:val="false"/>
+          <w:sz w:val="24"/>
+          <w:szCs w:val="24"/>
+        </w:rPr>
       </w:r>
     </w:p>
     <w:p>
@@ -700,7 +552,13 @@
         </w:rPr>
       </w:pPr>
       <w:r>
-        <w:rPr/>
+        <w:rPr>
+          <w:rFonts w:eastAsia="Times New Roman" w:ascii="Helvetica Neue" w:hAnsi="Helvetica Neue"/>
+          <w:b w:val="false"/>
+          <w:bCs w:val="false"/>
+          <w:sz w:val="24"/>
+          <w:szCs w:val="24"/>
+        </w:rPr>
       </w:r>
     </w:p>
     <w:p>
@@ -736,7 +594,13 @@
         </w:rPr>
       </w:pPr>
       <w:r>
-        <w:rPr/>
+        <w:rPr>
+          <w:rFonts w:eastAsia="Times New Roman" w:ascii="Helvetica Neue" w:hAnsi="Helvetica Neue"/>
+          <w:b w:val="false"/>
+          <w:bCs w:val="false"/>
+          <w:sz w:val="24"/>
+          <w:szCs w:val="24"/>
+        </w:rPr>
       </w:r>
     </w:p>
     <w:p>
@@ -754,17 +618,82 @@
           <w:sz w:val="24"/>
           <w:szCs w:val="24"/>
         </w:rPr>
-        <w:t xml:space="preserve">The script contains multiple methods of automatically obtaining addresses to send phishing emails to. It is possible to provide a list of emails to phish directly. You may also provide a list of names of UT students, which will be queried in the UT directory, where their emails are listed. Finally, you may provide a course ID from Canvas. If a course ID is provided, the </w:t>
-      </w:r>
-      <w:r>
-        <w:rPr>
-          <w:rFonts w:eastAsia="Times New Roman" w:ascii="Helvetica Neue" w:hAnsi="Helvetica Neue"/>
-          <w:b w:val="false"/>
-          <w:bCs w:val="false"/>
-          <w:sz w:val="24"/>
-          <w:szCs w:val="24"/>
-        </w:rPr>
-        <w:t>emails of all students in the course are obtained from the Canvas API. Once emails are gathered, the phishing email is constructed and sent through a permissive SMTP server that allows forging “From:” headers.</w:t>
+        <w:t>The script contains multiple methods of automatically obtaining addresses to send phishing emails to. It is possible to provide a list of emails to phish directly. You may also provide a list of names of UT students, which will be queried in the UT directory, where their emails are listed. Finally, you may provide a course ID from Canvas. If a course ID is provided, the emails of all students in the course are obtained from the Canvas API. Once emails are gathered, the phishing email</w:t>
+      </w:r>
+      <w:r>
+        <w:rPr>
+          <w:rFonts w:eastAsia="Times New Roman" w:ascii="Helvetica Neue" w:hAnsi="Helvetica Neue"/>
+          <w:b w:val="false"/>
+          <w:bCs w:val="false"/>
+          <w:sz w:val="24"/>
+          <w:szCs w:val="24"/>
+        </w:rPr>
+        <w:t>s</w:t>
+      </w:r>
+      <w:r>
+        <w:rPr>
+          <w:rFonts w:eastAsia="Times New Roman" w:ascii="Helvetica Neue" w:hAnsi="Helvetica Neue"/>
+          <w:b w:val="false"/>
+          <w:bCs w:val="false"/>
+          <w:sz w:val="24"/>
+          <w:szCs w:val="24"/>
+        </w:rPr>
+        <w:t xml:space="preserve"> </w:t>
+      </w:r>
+      <w:r>
+        <w:rPr>
+          <w:rFonts w:eastAsia="Times New Roman" w:ascii="Helvetica Neue" w:hAnsi="Helvetica Neue"/>
+          <w:b w:val="false"/>
+          <w:bCs w:val="false"/>
+          <w:sz w:val="24"/>
+          <w:szCs w:val="24"/>
+        </w:rPr>
+        <w:t>are</w:t>
+      </w:r>
+      <w:r>
+        <w:rPr>
+          <w:rFonts w:eastAsia="Times New Roman" w:ascii="Helvetica Neue" w:hAnsi="Helvetica Neue"/>
+          <w:b w:val="false"/>
+          <w:bCs w:val="false"/>
+          <w:sz w:val="24"/>
+          <w:szCs w:val="24"/>
+        </w:rPr>
+        <w:t xml:space="preserve"> constructed and sent </w:t>
+      </w:r>
+      <w:r>
+        <w:rPr>
+          <w:rFonts w:eastAsia="Times New Roman" w:ascii="Helvetica Neue" w:hAnsi="Helvetica Neue"/>
+          <w:b w:val="false"/>
+          <w:bCs w:val="false"/>
+          <w:strike/>
+          <w:sz w:val="24"/>
+          <w:szCs w:val="24"/>
+        </w:rPr>
+        <w:t>through a permissive SMTP server that allows forging “From:” headers</w:t>
+      </w:r>
+      <w:r>
+        <w:rPr>
+          <w:rFonts w:eastAsia="Times New Roman" w:ascii="Helvetica Neue" w:hAnsi="Helvetica Neue"/>
+          <w:b w:val="false"/>
+          <w:bCs w:val="false"/>
+          <w:strike w:val="false"/>
+          <w:dstrike w:val="false"/>
+          <w:sz w:val="24"/>
+          <w:szCs w:val="24"/>
+        </w:rPr>
+        <w:t xml:space="preserve"> </w:t>
+      </w:r>
+      <w:r>
+        <w:rPr>
+          <w:rFonts w:eastAsia="Times New Roman" w:ascii="Helvetica Neue" w:hAnsi="Helvetica Neue"/>
+          <w:b w:val="false"/>
+          <w:bCs w:val="false"/>
+          <w:strike w:val="false"/>
+          <w:dstrike w:val="false"/>
+          <w:sz w:val="24"/>
+          <w:szCs w:val="24"/>
+        </w:rPr>
+        <w:t>through the Gmail account.</w:t>
       </w:r>
     </w:p>
     <w:p>
@@ -782,7 +711,13 @@
         </w:rPr>
       </w:pPr>
       <w:r>
-        <w:rPr/>
+        <w:rPr>
+          <w:rFonts w:eastAsia="Times New Roman" w:ascii="Helvetica Neue" w:hAnsi="Helvetica Neue"/>
+          <w:b w:val="false"/>
+          <w:bCs w:val="false"/>
+          <w:sz w:val="24"/>
+          <w:szCs w:val="24"/>
+        </w:rPr>
       </w:r>
     </w:p>
     <w:p>
@@ -818,49 +753,50 @@
         </w:rPr>
       </w:pPr>
       <w:r>
+        <w:rPr>
+          <w:rFonts w:eastAsia="Times New Roman" w:ascii="Helvetica Neue" w:hAnsi="Helvetica Neue"/>
+          <w:b w:val="false"/>
+          <w:bCs w:val="false"/>
+          <w:sz w:val="24"/>
+          <w:szCs w:val="24"/>
+        </w:rPr>
+      </w:r>
+    </w:p>
+    <w:p>
+      <w:pPr>
+        <w:pStyle w:val="Heading5"/>
+        <w:spacing w:beforeAutospacing="0" w:before="0" w:afterAutospacing="0" w:after="15"/>
+        <w:ind w:left="720" w:hanging="0"/>
+        <w:rPr>
+          <w:rFonts w:ascii="Helvetica Neue" w:hAnsi="Helvetica Neue" w:eastAsia="Times New Roman"/>
+          <w:b w:val="false"/>
+          <w:b w:val="false"/>
+          <w:bCs w:val="false"/>
+          <w:sz w:val="24"/>
+          <w:szCs w:val="24"/>
+        </w:rPr>
+      </w:pPr>
+      <w:r>
+        <w:rPr>
+          <w:rFonts w:eastAsia="Times New Roman" w:ascii="Helvetica Neue" w:hAnsi="Helvetica Neue"/>
+          <w:b w:val="false"/>
+          <w:bCs w:val="false"/>
+          <w:sz w:val="24"/>
+          <w:szCs w:val="24"/>
+        </w:rPr>
+      </w:r>
+    </w:p>
+    <w:p>
+      <w:pPr>
+        <w:pStyle w:val="Heading5"/>
+        <w:spacing w:beforeAutospacing="0" w:before="0" w:afterAutospacing="0" w:after="15"/>
+        <w:ind w:left="720" w:hanging="0"/>
         <w:rPr/>
-      </w:r>
-    </w:p>
-    <w:p>
-      <w:pPr>
-        <w:pStyle w:val="Heading5"/>
-        <w:spacing w:beforeAutospacing="0" w:before="0" w:afterAutospacing="0" w:after="15"/>
-        <w:ind w:left="720" w:hanging="0"/>
-        <w:rPr>
-          <w:rFonts w:ascii="Helvetica Neue" w:hAnsi="Helvetica Neue" w:eastAsia="Times New Roman"/>
-          <w:b w:val="false"/>
-          <w:b w:val="false"/>
-          <w:bCs w:val="false"/>
-          <w:sz w:val="24"/>
-          <w:szCs w:val="24"/>
-        </w:rPr>
-      </w:pPr>
-      <w:r>
-        <w:rPr>
-          <w:rFonts w:eastAsia="Times New Roman" w:ascii="Helvetica Neue" w:hAnsi="Helvetica Neue"/>
-          <w:b w:val="false"/>
-          <w:bCs w:val="false"/>
-          <w:sz w:val="24"/>
-          <w:szCs w:val="24"/>
-        </w:rPr>
-      </w:r>
-    </w:p>
-    <w:p>
-      <w:pPr>
-        <w:pStyle w:val="Heading5"/>
-        <w:spacing w:beforeAutospacing="0" w:before="0" w:afterAutospacing="0" w:after="15"/>
-        <w:ind w:left="720" w:hanging="0"/>
-        <w:rPr>
-          <w:rFonts w:ascii="Helvetica Neue" w:hAnsi="Helvetica Neue" w:eastAsia="Times New Roman"/>
-          <w:bCs w:val="false"/>
-          <w:sz w:val="28"/>
-          <w:szCs w:val="28"/>
-        </w:rPr>
       </w:pPr>
       <w:r>
         <w:rPr/>
         <w:drawing>
-          <wp:inline distT="0" distB="6985" distL="0" distR="6350">
+          <wp:inline distT="0" distB="0" distL="0" distR="0">
             <wp:extent cx="5937250" cy="2914015"/>
             <wp:effectExtent l="0" t="0" r="0" b="0"/>
             <wp:docPr id="1" name="Picture 1" descr="/Users/alexirion/Desktop/Screen Shot 2017-05-04 at 12.58.22 PM.png"/>
@@ -877,7 +813,7 @@
                     </pic:cNvPicPr>
                   </pic:nvPicPr>
                   <pic:blipFill>
-                    <a:blip r:embed="rId5"/>
+                    <a:blip r:embed="rId6"/>
                     <a:stretch>
                       <a:fillRect/>
                     </a:stretch>
@@ -911,35 +847,20 @@
         </w:rPr>
       </w:pPr>
       <w:r>
-        <w:rPr>
-          <w:rFonts w:eastAsia="Times New Roman" w:ascii="Helvetica Neue" w:hAnsi="Helvetica Neue"/>
-          <w:b w:val="false"/>
-          <w:bCs w:val="false"/>
-          <w:sz w:val="24"/>
-          <w:szCs w:val="24"/>
-        </w:rPr>
-        <w:t>[TODO, screenshot of phishing notification here]</w:t>
-      </w:r>
-    </w:p>
-    <w:p>
-      <w:pPr>
-        <w:pStyle w:val="Heading5"/>
-        <w:spacing w:beforeAutospacing="0" w:before="0" w:afterAutospacing="0" w:after="15"/>
-        <w:ind w:left="720" w:hanging="0"/>
-        <w:rPr>
-          <w:rFonts w:ascii="Helvetica Neue" w:hAnsi="Helvetica Neue" w:eastAsia="Times New Roman"/>
-          <w:bCs w:val="false"/>
-          <w:sz w:val="28"/>
-          <w:szCs w:val="28"/>
-        </w:rPr>
-      </w:pPr>
-      <w:r>
         <w:rPr/>
         <w:drawing>
-          <wp:inline distT="0" distB="2540" distL="0" distR="0">
-            <wp:extent cx="4953000" cy="7084060"/>
+          <wp:anchor behindDoc="0" distT="0" distB="0" distL="0" distR="0" simplePos="0" locked="0" layoutInCell="1" allowOverlap="1" relativeHeight="4">
+            <wp:simplePos x="0" y="0"/>
+            <wp:positionH relativeFrom="column">
+              <wp:align>center</wp:align>
+            </wp:positionH>
+            <wp:positionV relativeFrom="paragraph">
+              <wp:posOffset>635</wp:posOffset>
+            </wp:positionV>
+            <wp:extent cx="5486400" cy="2641600"/>
             <wp:effectExtent l="0" t="0" r="0" b="0"/>
-            <wp:docPr id="2" name="Picture 2" descr="/Users/alexirion/Desktop/Screen Shot 2017-05-04 at 1.01.52 PM.png"/>
+            <wp:wrapSquare wrapText="largest"/>
+            <wp:docPr id="2" name="Image1" descr=""/>
             <wp:cNvGraphicFramePr>
               <a:graphicFrameLocks xmlns:a="http://schemas.openxmlformats.org/drawingml/2006/main" noChangeAspect="1"/>
             </wp:cNvGraphicFramePr>
@@ -947,13 +868,66 @@
               <a:graphicData uri="http://schemas.openxmlformats.org/drawingml/2006/picture">
                 <pic:pic xmlns:pic="http://schemas.openxmlformats.org/drawingml/2006/picture">
                   <pic:nvPicPr>
-                    <pic:cNvPr id="2" name="Picture 2" descr="/Users/alexirion/Desktop/Screen Shot 2017-05-04 at 1.01.52 PM.png"/>
+                    <pic:cNvPr id="2" name="Image1" descr=""/>
                     <pic:cNvPicPr>
                       <a:picLocks noChangeAspect="1" noChangeArrowheads="1"/>
                     </pic:cNvPicPr>
                   </pic:nvPicPr>
                   <pic:blipFill>
-                    <a:blip r:embed="rId6"/>
+                    <a:blip r:embed="rId7"/>
+                    <a:stretch>
+                      <a:fillRect/>
+                    </a:stretch>
+                  </pic:blipFill>
+                  <pic:spPr bwMode="auto">
+                    <a:xfrm>
+                      <a:off x="0" y="0"/>
+                      <a:ext cx="5486400" cy="2641600"/>
+                    </a:xfrm>
+                    <a:prstGeom prst="rect">
+                      <a:avLst/>
+                    </a:prstGeom>
+                  </pic:spPr>
+                </pic:pic>
+              </a:graphicData>
+            </a:graphic>
+          </wp:anchor>
+        </w:drawing>
+      </w:r>
+    </w:p>
+    <w:p>
+      <w:pPr>
+        <w:pStyle w:val="Heading5"/>
+        <w:spacing w:beforeAutospacing="0" w:before="0" w:afterAutospacing="0" w:after="15"/>
+        <w:ind w:left="720" w:hanging="0"/>
+        <w:rPr>
+          <w:rFonts w:ascii="Helvetica Neue" w:hAnsi="Helvetica Neue" w:eastAsia="Times New Roman"/>
+          <w:bCs w:val="false"/>
+          <w:sz w:val="28"/>
+          <w:szCs w:val="28"/>
+        </w:rPr>
+      </w:pPr>
+      <w:r>
+        <w:rPr/>
+        <w:drawing>
+          <wp:inline distT="0" distB="0" distL="0" distR="0">
+            <wp:extent cx="4953000" cy="7084060"/>
+            <wp:effectExtent l="0" t="0" r="0" b="0"/>
+            <wp:docPr id="3" name="Picture 2" descr="/Users/alexirion/Desktop/Screen Shot 2017-05-04 at 1.01.52 PM.png"/>
+            <wp:cNvGraphicFramePr>
+              <a:graphicFrameLocks xmlns:a="http://schemas.openxmlformats.org/drawingml/2006/main" noChangeAspect="1"/>
+            </wp:cNvGraphicFramePr>
+            <a:graphic xmlns:a="http://schemas.openxmlformats.org/drawingml/2006/main">
+              <a:graphicData uri="http://schemas.openxmlformats.org/drawingml/2006/picture">
+                <pic:pic xmlns:pic="http://schemas.openxmlformats.org/drawingml/2006/picture">
+                  <pic:nvPicPr>
+                    <pic:cNvPr id="3" name="Picture 2" descr="/Users/alexirion/Desktop/Screen Shot 2017-05-04 at 1.01.52 PM.png"/>
+                    <pic:cNvPicPr>
+                      <a:picLocks noChangeAspect="1" noChangeArrowheads="1"/>
+                    </pic:cNvPicPr>
+                  </pic:nvPicPr>
+                  <pic:blipFill>
+                    <a:blip r:embed="rId8"/>
                     <a:stretch>
                       <a:fillRect/>
                     </a:stretch>
@@ -1091,27 +1065,7 @@
           <w:sz w:val="24"/>
           <w:szCs w:val="24"/>
         </w:rPr>
-        <w:t xml:space="preserve">The file ‘emails.txt’ provided should be a list of email addresses, </w:t>
-      </w:r>
-      <w:r>
-        <w:rPr>
-          <w:rFonts w:eastAsia="Times New Roman" w:ascii="Helvetica Neue" w:hAnsi="Helvetica Neue"/>
-          <w:b w:val="false"/>
-          <w:bCs w:val="false"/>
-          <w:sz w:val="24"/>
-          <w:szCs w:val="24"/>
-        </w:rPr>
-        <w:t>one per line</w:t>
-      </w:r>
-      <w:r>
-        <w:rPr>
-          <w:rFonts w:eastAsia="Times New Roman" w:ascii="Helvetica Neue" w:hAnsi="Helvetica Neue"/>
-          <w:b w:val="false"/>
-          <w:bCs w:val="false"/>
-          <w:sz w:val="24"/>
-          <w:szCs w:val="24"/>
-        </w:rPr>
-        <w:t>.  Running the script with the –efile option doesn’t do any email collection since the file has all of the direct addresses we want to send our attack to preloaded.</w:t>
+        <w:t>The file ‘emails.txt’ provided should be a list of email addresses, one per line.  Running the script with the –efile option doesn’t do any email collection since the file has all of the direct addresses we want to send our attack to preloaded.</w:t>
       </w:r>
     </w:p>
     <w:p>
@@ -1181,157 +1135,7 @@
           <w:sz w:val="24"/>
           <w:szCs w:val="24"/>
         </w:rPr>
-        <w:t xml:space="preserve">The file ‘names.txt’ provided should be a list of names of UT students, </w:t>
-      </w:r>
-      <w:r>
-        <w:rPr>
-          <w:rFonts w:eastAsia="Times New Roman" w:ascii="Helvetica Neue" w:hAnsi="Helvetica Neue"/>
-          <w:b w:val="false"/>
-          <w:bCs w:val="false"/>
-          <w:sz w:val="24"/>
-          <w:szCs w:val="24"/>
-        </w:rPr>
-        <w:t>faculty</w:t>
-      </w:r>
-      <w:r>
-        <w:rPr>
-          <w:rFonts w:eastAsia="Times New Roman" w:ascii="Helvetica Neue" w:hAnsi="Helvetica Neue"/>
-          <w:b w:val="false"/>
-          <w:bCs w:val="false"/>
-          <w:sz w:val="24"/>
-          <w:szCs w:val="24"/>
-        </w:rPr>
-        <w:t xml:space="preserve">, and/or </w:t>
-      </w:r>
-      <w:r>
-        <w:rPr>
-          <w:rFonts w:eastAsia="Times New Roman" w:ascii="Helvetica Neue" w:hAnsi="Helvetica Neue"/>
-          <w:b w:val="false"/>
-          <w:bCs w:val="false"/>
-          <w:sz w:val="24"/>
-          <w:szCs w:val="24"/>
-        </w:rPr>
-        <w:t>staff</w:t>
-      </w:r>
-      <w:r>
-        <w:rPr>
-          <w:rFonts w:eastAsia="Times New Roman" w:ascii="Helvetica Neue" w:hAnsi="Helvetica Neue"/>
-          <w:b w:val="false"/>
-          <w:bCs w:val="false"/>
-          <w:sz w:val="24"/>
-          <w:szCs w:val="24"/>
-        </w:rPr>
-        <w:t xml:space="preserve"> separated by a newline.  </w:t>
-      </w:r>
-      <w:r>
-        <w:rPr>
-          <w:rFonts w:eastAsia="Times New Roman" w:ascii="Helvetica Neue" w:hAnsi="Helvetica Neue"/>
-          <w:b w:val="false"/>
-          <w:bCs w:val="false"/>
-          <w:sz w:val="24"/>
-          <w:szCs w:val="24"/>
-        </w:rPr>
-        <w:t xml:space="preserve">The script, when </w:t>
-      </w:r>
-      <w:r>
-        <w:rPr>
-          <w:rFonts w:eastAsia="Times New Roman" w:ascii="Helvetica Neue" w:hAnsi="Helvetica Neue"/>
-          <w:b w:val="false"/>
-          <w:bCs w:val="false"/>
-          <w:sz w:val="24"/>
-          <w:szCs w:val="24"/>
-        </w:rPr>
-        <w:t xml:space="preserve"> </w:t>
-      </w:r>
-      <w:r>
-        <w:rPr>
-          <w:rFonts w:eastAsia="Times New Roman" w:ascii="Helvetica Neue" w:hAnsi="Helvetica Neue"/>
-          <w:b w:val="false"/>
-          <w:bCs w:val="false"/>
-          <w:sz w:val="24"/>
-          <w:szCs w:val="24"/>
-        </w:rPr>
-        <w:t xml:space="preserve">run </w:t>
-      </w:r>
-      <w:r>
-        <w:rPr>
-          <w:rFonts w:eastAsia="Times New Roman" w:ascii="Helvetica Neue" w:hAnsi="Helvetica Neue"/>
-          <w:b w:val="false"/>
-          <w:bCs w:val="false"/>
-          <w:sz w:val="24"/>
-          <w:szCs w:val="24"/>
-        </w:rPr>
-        <w:t>with the –nfile option, will query the UT directory service (https://directory.utexas.edu) f</w:t>
-      </w:r>
-      <w:r>
-        <w:rPr>
-          <w:rFonts w:eastAsia="Times New Roman" w:ascii="Helvetica Neue" w:hAnsi="Helvetica Neue"/>
-          <w:b w:val="false"/>
-          <w:bCs w:val="false"/>
-          <w:sz w:val="24"/>
-          <w:szCs w:val="24"/>
-        </w:rPr>
-        <w:t>or</w:t>
-      </w:r>
-      <w:r>
-        <w:rPr>
-          <w:rFonts w:eastAsia="Times New Roman" w:ascii="Helvetica Neue" w:hAnsi="Helvetica Neue"/>
-          <w:b w:val="false"/>
-          <w:bCs w:val="false"/>
-          <w:sz w:val="24"/>
-          <w:szCs w:val="24"/>
-        </w:rPr>
-        <w:t xml:space="preserve"> each name in the file.  </w:t>
-      </w:r>
-      <w:r>
-        <w:rPr>
-          <w:rFonts w:eastAsia="Times New Roman" w:ascii="Helvetica Neue" w:hAnsi="Helvetica Neue"/>
-          <w:b w:val="false"/>
-          <w:bCs w:val="false"/>
-          <w:sz w:val="24"/>
-          <w:szCs w:val="24"/>
-        </w:rPr>
-        <w:t xml:space="preserve">The script will then </w:t>
-      </w:r>
-      <w:r>
-        <w:rPr>
-          <w:rFonts w:eastAsia="Times New Roman" w:ascii="Helvetica Neue" w:hAnsi="Helvetica Neue"/>
-          <w:b w:val="false"/>
-          <w:bCs w:val="false"/>
-          <w:sz w:val="24"/>
-          <w:szCs w:val="24"/>
-        </w:rPr>
-        <w:t xml:space="preserve">scrape </w:t>
-      </w:r>
-      <w:r>
-        <w:rPr>
-          <w:rFonts w:eastAsia="Times New Roman" w:ascii="Helvetica Neue" w:hAnsi="Helvetica Neue"/>
-          <w:b w:val="false"/>
-          <w:bCs w:val="false"/>
-          <w:sz w:val="24"/>
-          <w:szCs w:val="24"/>
-        </w:rPr>
-        <w:t>the returned pages in order to obtain an email</w:t>
-      </w:r>
-      <w:r>
-        <w:rPr>
-          <w:rFonts w:eastAsia="Times New Roman" w:ascii="Helvetica Neue" w:hAnsi="Helvetica Neue"/>
-          <w:b w:val="false"/>
-          <w:bCs w:val="false"/>
-          <w:sz w:val="24"/>
-          <w:szCs w:val="24"/>
-        </w:rPr>
-        <w:t xml:space="preserve"> for </w:t>
-      </w:r>
-      <w:r>
-        <w:rPr>
-          <w:rFonts w:eastAsia="Times New Roman" w:ascii="Helvetica Neue" w:hAnsi="Helvetica Neue"/>
-          <w:b w:val="false"/>
-          <w:bCs w:val="false"/>
-          <w:sz w:val="24"/>
-          <w:szCs w:val="24"/>
-        </w:rPr>
-        <w:t>each listed name. This list of emails will then have phishing emails sent to them.</w:t>
+        <w:t>The file ‘names.txt’ provided should be a list of names of UT students, faculty, and/or staff separated by a newline.  The script, when  run with the –nfile option, will query the UT directory service (https://directory.utexas.edu) for each name in the file.  The script will then scrape the returned pages in order to obtain an email for each listed name. This list of emails will then have phishing emails sent to them.</w:t>
       </w:r>
     </w:p>
     <w:p>
@@ -1401,17 +1205,7 @@
           <w:sz w:val="24"/>
           <w:szCs w:val="24"/>
         </w:rPr>
-        <w:t xml:space="preserve">python elit3_h4ck.py –cid </w:t>
-      </w:r>
-      <w:r>
-        <w:rPr>
-          <w:rFonts w:eastAsia="Times New Roman" w:ascii="Helvetica Neue" w:hAnsi="Helvetica Neue"/>
-          <w:b w:val="false"/>
-          <w:bCs w:val="false"/>
-          <w:sz w:val="24"/>
-          <w:szCs w:val="24"/>
-        </w:rPr>
-        <w:t>[id]</w:t>
+        <w:t>python elit3_h4ck.py –cid [id]</w:t>
       </w:r>
     </w:p>
     <w:p>
@@ -1429,107 +1223,7 @@
           <w:sz w:val="24"/>
           <w:szCs w:val="24"/>
         </w:rPr>
-        <w:t xml:space="preserve">The </w:t>
-      </w:r>
-      <w:r>
-        <w:rPr>
-          <w:rFonts w:eastAsia="Times New Roman" w:ascii="Helvetica Neue" w:hAnsi="Helvetica Neue"/>
-          <w:b w:val="false"/>
-          <w:bCs w:val="false"/>
-          <w:sz w:val="24"/>
-          <w:szCs w:val="24"/>
-        </w:rPr>
-        <w:t>ID</w:t>
-      </w:r>
-      <w:r>
-        <w:rPr>
-          <w:rFonts w:eastAsia="Times New Roman" w:ascii="Helvetica Neue" w:hAnsi="Helvetica Neue"/>
-          <w:b w:val="false"/>
-          <w:bCs w:val="false"/>
-          <w:sz w:val="24"/>
-          <w:szCs w:val="24"/>
-        </w:rPr>
-        <w:t xml:space="preserve"> provided should be a valid </w:t>
-      </w:r>
-      <w:r>
-        <w:rPr>
-          <w:rFonts w:eastAsia="Times New Roman" w:ascii="Helvetica Neue" w:hAnsi="Helvetica Neue"/>
-          <w:b w:val="false"/>
-          <w:bCs w:val="false"/>
-          <w:sz w:val="24"/>
-          <w:szCs w:val="24"/>
-        </w:rPr>
-        <w:t>C</w:t>
-      </w:r>
-      <w:r>
-        <w:rPr>
-          <w:rFonts w:eastAsia="Times New Roman" w:ascii="Helvetica Neue" w:hAnsi="Helvetica Neue"/>
-          <w:b w:val="false"/>
-          <w:bCs w:val="false"/>
-          <w:sz w:val="24"/>
-          <w:szCs w:val="24"/>
-        </w:rPr>
-        <w:t>anvas UT course id that the person running the attack has access to (has membership of).  The person running the script will first need to obtain a</w:t>
-      </w:r>
-      <w:r>
-        <w:rPr>
-          <w:rFonts w:eastAsia="Times New Roman" w:ascii="Helvetica Neue" w:hAnsi="Helvetica Neue"/>
-          <w:b w:val="false"/>
-          <w:bCs w:val="false"/>
-          <w:sz w:val="24"/>
-          <w:szCs w:val="24"/>
-        </w:rPr>
-        <w:t>n</w:t>
-      </w:r>
-      <w:r>
-        <w:rPr>
-          <w:rFonts w:eastAsia="Times New Roman" w:ascii="Helvetica Neue" w:hAnsi="Helvetica Neue"/>
-          <w:b w:val="false"/>
-          <w:bCs w:val="false"/>
-          <w:sz w:val="24"/>
-          <w:szCs w:val="24"/>
-        </w:rPr>
-        <w:t xml:space="preserve"> </w:t>
-      </w:r>
-      <w:r>
-        <w:rPr>
-          <w:rFonts w:eastAsia="Times New Roman" w:ascii="Helvetica Neue" w:hAnsi="Helvetica Neue"/>
-          <w:b w:val="false"/>
-          <w:bCs w:val="false"/>
-          <w:sz w:val="24"/>
-          <w:szCs w:val="24"/>
-        </w:rPr>
-        <w:t>OAuth</w:t>
-      </w:r>
-      <w:r>
-        <w:rPr>
-          <w:rFonts w:eastAsia="Times New Roman" w:ascii="Helvetica Neue" w:hAnsi="Helvetica Neue"/>
-          <w:b w:val="false"/>
-          <w:bCs w:val="false"/>
-          <w:sz w:val="24"/>
-          <w:szCs w:val="24"/>
-        </w:rPr>
-        <w:t xml:space="preserve"> token from </w:t>
-      </w:r>
-      <w:r>
-        <w:rPr>
-          <w:rFonts w:eastAsia="Times New Roman" w:ascii="Helvetica Neue" w:hAnsi="Helvetica Neue"/>
-          <w:b w:val="false"/>
-          <w:bCs w:val="false"/>
-          <w:sz w:val="24"/>
-          <w:szCs w:val="24"/>
-        </w:rPr>
-        <w:t>C</w:t>
-      </w:r>
-      <w:r>
-        <w:rPr>
-          <w:rFonts w:eastAsia="Times New Roman" w:ascii="Helvetica Neue" w:hAnsi="Helvetica Neue"/>
-          <w:b w:val="false"/>
-          <w:bCs w:val="false"/>
-          <w:sz w:val="24"/>
-          <w:szCs w:val="24"/>
-        </w:rPr>
-        <w:t>anvas for 3</w:t>
+        <w:t>The ID provided should be a valid Canvas UT course id that the person running the attack has access to (has membership of).  The person running the script will first need to obtain an OAuth token from Canvas for 3</w:t>
       </w:r>
       <w:r>
         <w:rPr>
@@ -1550,27 +1244,7 @@
           <w:sz w:val="24"/>
           <w:szCs w:val="24"/>
         </w:rPr>
-        <w:t xml:space="preserve"> party application access </w:t>
-      </w:r>
-      <w:r>
-        <w:rPr>
-          <w:rFonts w:eastAsia="Times New Roman" w:ascii="Helvetica Neue" w:hAnsi="Helvetica Neue"/>
-          <w:b w:val="false"/>
-          <w:bCs w:val="false"/>
-          <w:sz w:val="24"/>
-          <w:szCs w:val="24"/>
-        </w:rPr>
-        <w:t>(one is included)</w:t>
-      </w:r>
-      <w:r>
-        <w:rPr>
-          <w:rFonts w:eastAsia="Times New Roman" w:ascii="Helvetica Neue" w:hAnsi="Helvetica Neue"/>
-          <w:b w:val="false"/>
-          <w:bCs w:val="false"/>
-          <w:sz w:val="24"/>
-          <w:szCs w:val="24"/>
-        </w:rPr>
-        <w:t>.</w:t>
+        <w:t xml:space="preserve"> party application access (one is included).</w:t>
       </w:r>
     </w:p>
     <w:p>
@@ -1588,67 +1262,7 @@
           <w:sz w:val="24"/>
           <w:szCs w:val="24"/>
         </w:rPr>
-        <w:t xml:space="preserve">The script </w:t>
-      </w:r>
-      <w:r>
-        <w:rPr>
-          <w:rFonts w:eastAsia="Times New Roman" w:ascii="Helvetica Neue" w:hAnsi="Helvetica Neue"/>
-          <w:b w:val="false"/>
-          <w:bCs w:val="false"/>
-          <w:sz w:val="24"/>
-          <w:szCs w:val="24"/>
-        </w:rPr>
-        <w:t>will retrieve</w:t>
-      </w:r>
-      <w:r>
-        <w:rPr>
-          <w:rFonts w:eastAsia="Times New Roman" w:ascii="Helvetica Neue" w:hAnsi="Helvetica Neue"/>
-          <w:b w:val="false"/>
-          <w:bCs w:val="false"/>
-          <w:sz w:val="24"/>
-          <w:szCs w:val="24"/>
-        </w:rPr>
-        <w:t xml:space="preserve"> </w:t>
-      </w:r>
-      <w:r>
-        <w:rPr>
-          <w:rFonts w:eastAsia="Times New Roman" w:ascii="Helvetica Neue" w:hAnsi="Helvetica Neue"/>
-          <w:b w:val="false"/>
-          <w:bCs w:val="false"/>
-          <w:sz w:val="24"/>
-          <w:szCs w:val="24"/>
-        </w:rPr>
-        <w:t xml:space="preserve">the emails of all </w:t>
-      </w:r>
-      <w:r>
-        <w:rPr>
-          <w:rFonts w:eastAsia="Times New Roman" w:ascii="Helvetica Neue" w:hAnsi="Helvetica Neue"/>
-          <w:b w:val="false"/>
-          <w:bCs w:val="false"/>
-          <w:sz w:val="24"/>
-          <w:szCs w:val="24"/>
-        </w:rPr>
-        <w:t xml:space="preserve">students, </w:t>
-      </w:r>
-      <w:r>
-        <w:rPr>
-          <w:rFonts w:eastAsia="Times New Roman" w:ascii="Helvetica Neue" w:hAnsi="Helvetica Neue"/>
-          <w:b w:val="false"/>
-          <w:bCs w:val="false"/>
-          <w:sz w:val="24"/>
-          <w:szCs w:val="24"/>
-        </w:rPr>
-        <w:t>professors, and Tas in the given course using the Canvas API</w:t>
-      </w:r>
-      <w:r>
-        <w:rPr>
-          <w:rFonts w:eastAsia="Times New Roman" w:ascii="Helvetica Neue" w:hAnsi="Helvetica Neue"/>
-          <w:b w:val="false"/>
-          <w:bCs w:val="false"/>
-          <w:sz w:val="24"/>
-          <w:szCs w:val="24"/>
-        </w:rPr>
-        <w:t xml:space="preserve"> </w:t>
+        <w:t xml:space="preserve">The script will retrieve the emails of all students, professors, and Tas in the given course using the Canvas API </w:t>
       </w:r>
     </w:p>
     <w:p>
@@ -1673,27 +1287,7 @@
           <w:sz w:val="24"/>
           <w:szCs w:val="24"/>
         </w:rPr>
-        <w:t xml:space="preserve">This </w:t>
-      </w:r>
-      <w:r>
-        <w:rPr>
-          <w:rFonts w:eastAsia="Times New Roman" w:ascii="Helvetica Neue" w:hAnsi="Helvetica Neue"/>
-          <w:b w:val="false"/>
-          <w:bCs w:val="false"/>
-          <w:sz w:val="24"/>
-          <w:szCs w:val="24"/>
-        </w:rPr>
-        <w:t xml:space="preserve">form of the </w:t>
-      </w:r>
-      <w:r>
-        <w:rPr>
-          <w:rFonts w:eastAsia="Times New Roman" w:ascii="Helvetica Neue" w:hAnsi="Helvetica Neue"/>
-          <w:b w:val="false"/>
-          <w:bCs w:val="false"/>
-          <w:sz w:val="24"/>
-          <w:szCs w:val="24"/>
-        </w:rPr>
-        <w:t>attack is directed at people in one specific class.</w:t>
+        <w:t>This form of the attack is directed at people in one specific class.</w:t>
       </w:r>
     </w:p>
     <w:p>
@@ -1808,27 +1402,7 @@
           <w:sz w:val="24"/>
           <w:szCs w:val="24"/>
         </w:rPr>
-        <w:t xml:space="preserve">Hosted website on </w:t>
-      </w:r>
-      <w:r>
-        <w:rPr>
-          <w:rFonts w:eastAsia="Times New Roman" w:ascii="Helvetica Neue" w:hAnsi="Helvetica Neue"/>
-          <w:b w:val="false"/>
-          <w:bCs w:val="false"/>
-          <w:sz w:val="24"/>
-          <w:szCs w:val="24"/>
-        </w:rPr>
-        <w:t>Virtualbox</w:t>
-      </w:r>
-      <w:r>
-        <w:rPr>
-          <w:rFonts w:eastAsia="Times New Roman" w:ascii="Helvetica Neue" w:hAnsi="Helvetica Neue"/>
-          <w:b w:val="false"/>
-          <w:bCs w:val="false"/>
-          <w:sz w:val="24"/>
-          <w:szCs w:val="24"/>
-        </w:rPr>
-        <w:t xml:space="preserve"> apache web server inside of cs378-ethical-hacking network</w:t>
+        <w:t>Hosted website on Virtualbox apache web server inside of cs378-ethical-hacking network</w:t>
       </w:r>
     </w:p>
     <w:p>
@@ -1877,27 +1451,7 @@
           <w:sz w:val="24"/>
           <w:szCs w:val="24"/>
         </w:rPr>
-        <w:t xml:space="preserve">Collects email addresses from UT directory web scraping </w:t>
-      </w:r>
-      <w:r>
-        <w:rPr>
-          <w:rFonts w:eastAsia="Times New Roman" w:ascii="Helvetica Neue" w:hAnsi="Helvetica Neue"/>
-          <w:b w:val="false"/>
-          <w:bCs w:val="false"/>
-          <w:sz w:val="24"/>
-          <w:szCs w:val="24"/>
-        </w:rPr>
-        <w:t>or the C</w:t>
-      </w:r>
-      <w:r>
-        <w:rPr>
-          <w:rFonts w:eastAsia="Times New Roman" w:ascii="Helvetica Neue" w:hAnsi="Helvetica Neue"/>
-          <w:b w:val="false"/>
-          <w:bCs w:val="false"/>
-          <w:sz w:val="24"/>
-          <w:szCs w:val="24"/>
-        </w:rPr>
-        <w:t>anvas API</w:t>
+        <w:t>Collects email addresses from UT directory web scraping or the Canvas API</w:t>
       </w:r>
     </w:p>
     <w:p>
@@ -1918,17 +1472,7 @@
           <w:sz w:val="24"/>
           <w:szCs w:val="24"/>
         </w:rPr>
-        <w:t xml:space="preserve">Sends email through hushmail SMTP server </w:t>
-      </w:r>
-      <w:r>
-        <w:rPr>
-          <w:rFonts w:eastAsia="Times New Roman" w:ascii="Helvetica Neue" w:hAnsi="Helvetica Neue"/>
-          <w:b w:val="false"/>
-          <w:bCs w:val="false"/>
-          <w:sz w:val="24"/>
-          <w:szCs w:val="24"/>
-        </w:rPr>
-        <w:t>that contains an XSS exploit</w:t>
+        <w:t>Sends email through hushmail SMTP server that contains an XSS exploit</w:t>
       </w:r>
     </w:p>
     <w:p>
@@ -1949,37 +1493,7 @@
           <w:sz w:val="24"/>
           <w:szCs w:val="24"/>
         </w:rPr>
-        <w:t xml:space="preserve">Starts server listening for </w:t>
-      </w:r>
-      <w:r>
-        <w:rPr>
-          <w:rFonts w:eastAsia="Times New Roman" w:ascii="Helvetica Neue" w:hAnsi="Helvetica Neue"/>
-          <w:b w:val="false"/>
-          <w:bCs w:val="false"/>
-          <w:sz w:val="24"/>
-          <w:szCs w:val="24"/>
-        </w:rPr>
-        <w:t>POST</w:t>
-      </w:r>
-      <w:r>
-        <w:rPr>
-          <w:rFonts w:eastAsia="Times New Roman" w:ascii="Helvetica Neue" w:hAnsi="Helvetica Neue"/>
-          <w:b w:val="false"/>
-          <w:bCs w:val="false"/>
-          <w:sz w:val="24"/>
-          <w:szCs w:val="24"/>
-        </w:rPr>
-        <w:t xml:space="preserve"> requests </w:t>
-      </w:r>
-      <w:r>
-        <w:rPr>
-          <w:rFonts w:eastAsia="Times New Roman" w:ascii="Helvetica Neue" w:hAnsi="Helvetica Neue"/>
-          <w:b w:val="false"/>
-          <w:bCs w:val="false"/>
-          <w:sz w:val="24"/>
-          <w:szCs w:val="24"/>
-        </w:rPr>
-        <w:t>containing credentials</w:t>
+        <w:t>Starts server listening for POST requests containing credentials</w:t>
       </w:r>
     </w:p>
     <w:p>
@@ -2101,37 +1615,7 @@
           <w:sz w:val="24"/>
           <w:szCs w:val="24"/>
         </w:rPr>
-        <w:t xml:space="preserve">login.utexas.edu didn’t have any </w:t>
-      </w:r>
-      <w:r>
-        <w:rPr>
-          <w:rFonts w:eastAsia="Times New Roman" w:ascii="Helvetica Neue" w:hAnsi="Helvetica Neue"/>
-          <w:b w:val="false"/>
-          <w:bCs w:val="false"/>
-          <w:sz w:val="24"/>
-          <w:szCs w:val="24"/>
-        </w:rPr>
-        <w:t>XSS</w:t>
-      </w:r>
-      <w:r>
-        <w:rPr>
-          <w:rFonts w:eastAsia="Times New Roman" w:ascii="Helvetica Neue" w:hAnsi="Helvetica Neue"/>
-          <w:b w:val="false"/>
-          <w:bCs w:val="false"/>
-          <w:sz w:val="24"/>
-          <w:szCs w:val="24"/>
-        </w:rPr>
-        <w:t xml:space="preserve"> exploits that we could find, </w:t>
-      </w:r>
-      <w:r>
-        <w:rPr>
-          <w:rFonts w:eastAsia="Times New Roman" w:ascii="Helvetica Neue" w:hAnsi="Helvetica Neue"/>
-          <w:b w:val="false"/>
-          <w:bCs w:val="false"/>
-          <w:sz w:val="24"/>
-          <w:szCs w:val="24"/>
-        </w:rPr>
-        <w:t>so we had to introduce one artificially</w:t>
+        <w:t>login.utexas.edu didn’t have any XSS exploits that we could find, so we had to introduce one artificially</w:t>
       </w:r>
     </w:p>
     <w:p>
@@ -2152,7 +1636,17 @@
           <w:sz w:val="24"/>
           <w:szCs w:val="24"/>
         </w:rPr>
-        <w:t>Hushmail suspended us after a while, so we had to make a different account</w:t>
+        <w:t xml:space="preserve">Hushmail suspended us after a while, </w:t>
+      </w:r>
+      <w:r>
+        <w:rPr>
+          <w:rFonts w:eastAsia="Times New Roman" w:ascii="Helvetica Neue" w:hAnsi="Helvetica Neue"/>
+          <w:b w:val="false"/>
+          <w:bCs w:val="false"/>
+          <w:sz w:val="24"/>
+          <w:szCs w:val="24"/>
+        </w:rPr>
+        <w:t xml:space="preserve">so we had to make a temporary Gmail account </w:t>
       </w:r>
     </w:p>
     <w:p>
@@ -2218,97 +1712,47 @@
           <w:sz w:val="24"/>
           <w:szCs w:val="24"/>
         </w:rPr>
-        <w:t>The body of the phishing email could have contained a more targeted attack,</w:t>
-      </w:r>
-      <w:r>
-        <w:rPr>
-          <w:rFonts w:eastAsia="Times New Roman" w:ascii="Helvetica Neue" w:hAnsi="Helvetica Neue"/>
-          <w:b w:val="false"/>
-          <w:bCs w:val="false"/>
-          <w:sz w:val="24"/>
-          <w:szCs w:val="24"/>
-        </w:rPr>
-        <w:t xml:space="preserve"> since we know that we are sending the email to other students in our class.  Th</w:t>
-      </w:r>
-      <w:r>
-        <w:rPr>
-          <w:rFonts w:eastAsia="Times New Roman" w:ascii="Helvetica Neue" w:hAnsi="Helvetica Neue"/>
-          <w:b w:val="false"/>
-          <w:bCs w:val="false"/>
-          <w:sz w:val="24"/>
-          <w:szCs w:val="24"/>
-        </w:rPr>
-        <w:t xml:space="preserve">e email </w:t>
-      </w:r>
-      <w:r>
-        <w:rPr>
-          <w:rFonts w:eastAsia="Times New Roman" w:ascii="Helvetica Neue" w:hAnsi="Helvetica Neue"/>
-          <w:b w:val="false"/>
-          <w:bCs w:val="false"/>
-          <w:sz w:val="24"/>
-          <w:szCs w:val="24"/>
-        </w:rPr>
-        <w:t xml:space="preserve">could </w:t>
-      </w:r>
-      <w:r>
-        <w:rPr>
-          <w:rFonts w:eastAsia="Times New Roman" w:ascii="Helvetica Neue" w:hAnsi="Helvetica Neue"/>
-          <w:b w:val="false"/>
-          <w:bCs w:val="false"/>
-          <w:sz w:val="24"/>
-          <w:szCs w:val="24"/>
-        </w:rPr>
-        <w:t>have contained information about a relevant Google doc</w:t>
-      </w:r>
-      <w:r>
-        <w:rPr>
-          <w:rFonts w:eastAsia="Times New Roman" w:ascii="Helvetica Neue" w:hAnsi="Helvetica Neue"/>
-          <w:b w:val="false"/>
-          <w:bCs w:val="false"/>
-          <w:sz w:val="24"/>
-          <w:szCs w:val="24"/>
-        </w:rPr>
-        <w:t xml:space="preserve">, </w:t>
-      </w:r>
-      <w:r>
-        <w:rPr>
-          <w:rFonts w:eastAsia="Times New Roman" w:ascii="Helvetica Neue" w:hAnsi="Helvetica Neue"/>
-          <w:b w:val="false"/>
-          <w:bCs w:val="false"/>
-          <w:sz w:val="24"/>
-          <w:szCs w:val="24"/>
-        </w:rPr>
-        <w:t xml:space="preserve">an </w:t>
-      </w:r>
-      <w:r>
-        <w:rPr>
-          <w:rFonts w:eastAsia="Times New Roman" w:ascii="Helvetica Neue" w:hAnsi="Helvetica Neue"/>
-          <w:b w:val="false"/>
-          <w:bCs w:val="false"/>
-          <w:sz w:val="24"/>
-          <w:szCs w:val="24"/>
-        </w:rPr>
-        <w:t xml:space="preserve">assignment submission, </w:t>
-      </w:r>
-      <w:r>
-        <w:rPr>
-          <w:rFonts w:eastAsia="Times New Roman" w:ascii="Helvetica Neue" w:hAnsi="Helvetica Neue"/>
-          <w:b w:val="false"/>
-          <w:bCs w:val="false"/>
-          <w:sz w:val="24"/>
-          <w:szCs w:val="24"/>
-        </w:rPr>
-        <w:t xml:space="preserve">a </w:t>
-      </w:r>
-      <w:r>
-        <w:rPr>
-          <w:rFonts w:eastAsia="Times New Roman" w:ascii="Helvetica Neue" w:hAnsi="Helvetica Neue"/>
-          <w:b w:val="false"/>
-          <w:bCs w:val="false"/>
-          <w:sz w:val="24"/>
-          <w:szCs w:val="24"/>
-        </w:rPr>
-        <w:t>canvas message notifications, etc.</w:t>
+        <w:t>The body of the phishing email could have contained a more targeted attack, since we kn</w:t>
+      </w:r>
+      <w:r>
+        <w:rPr>
+          <w:rFonts w:eastAsia="Times New Roman" w:ascii="Helvetica Neue" w:hAnsi="Helvetica Neue"/>
+          <w:b w:val="false"/>
+          <w:bCs w:val="false"/>
+          <w:sz w:val="24"/>
+          <w:szCs w:val="24"/>
+        </w:rPr>
+        <w:t>e</w:t>
+      </w:r>
+      <w:r>
+        <w:rPr>
+          <w:rFonts w:eastAsia="Times New Roman" w:ascii="Helvetica Neue" w:hAnsi="Helvetica Neue"/>
+          <w:b w:val="false"/>
+          <w:bCs w:val="false"/>
+          <w:sz w:val="24"/>
+          <w:szCs w:val="24"/>
+        </w:rPr>
+        <w:t xml:space="preserve">w that </w:t>
+      </w:r>
+      <w:r>
+        <w:rPr>
+          <w:rFonts w:eastAsia="Times New Roman" w:ascii="Helvetica Neue" w:hAnsi="Helvetica Neue"/>
+          <w:b w:val="false"/>
+          <w:bCs w:val="false"/>
+          <w:sz w:val="24"/>
+          <w:szCs w:val="24"/>
+        </w:rPr>
+        <w:t>were</w:t>
+      </w:r>
+      <w:r>
+        <w:rPr>
+          <w:rFonts w:eastAsia="Times New Roman" w:ascii="Helvetica Neue" w:hAnsi="Helvetica Neue"/>
+          <w:b w:val="false"/>
+          <w:bCs w:val="false"/>
+          <w:sz w:val="24"/>
+          <w:szCs w:val="24"/>
+        </w:rPr>
+        <w:t xml:space="preserve"> are sending the email to other students in our class.  The email could have contained information about a relevant Google doc, an assignment submission, a canvas message notifications, etc.</w:t>
       </w:r>
     </w:p>
     <w:p>
@@ -2319,24 +1763,37 @@
           <w:numId w:val="5"/>
         </w:numPr>
         <w:spacing w:beforeAutospacing="0" w:before="0" w:afterAutospacing="0" w:after="15"/>
-        <w:rPr>
-          <w:rFonts w:ascii="Helvetica Neue" w:hAnsi="Helvetica Neue" w:eastAsia="Times New Roman"/>
-          <w:b w:val="false"/>
-          <w:b w:val="false"/>
-          <w:bCs w:val="false"/>
-          <w:sz w:val="24"/>
-          <w:szCs w:val="24"/>
-        </w:rPr>
-      </w:pPr>
-      <w:r>
-        <w:rPr>
-          <w:rFonts w:eastAsia="Times New Roman" w:ascii="Helvetica Neue" w:hAnsi="Helvetica Neue"/>
-          <w:b w:val="false"/>
-          <w:bCs w:val="false"/>
-          <w:sz w:val="24"/>
-          <w:szCs w:val="24"/>
-        </w:rPr>
-        <w:t>We could have publicly hosted our fake website so students don’t have to be on the cs387-ethical hacking network to access it (we were lazy and financially limited)</w:t>
+        <w:rPr/>
+      </w:pPr>
+      <w:r>
+        <w:rPr>
+          <w:rFonts w:eastAsia="Times New Roman" w:ascii="Helvetica Neue" w:hAnsi="Helvetica Neue"/>
+          <w:b w:val="false"/>
+          <w:bCs w:val="false"/>
+          <w:sz w:val="24"/>
+          <w:szCs w:val="24"/>
+        </w:rPr>
+        <w:t>We could have publicly hosted our “</w:t>
+      </w:r>
+      <w:r>
+        <w:rPr>
+          <w:rFonts w:eastAsia="Times New Roman" w:ascii="Helvetica Neue" w:hAnsi="Helvetica Neue"/>
+          <w:b w:val="false"/>
+          <w:bCs w:val="false"/>
+          <w:sz w:val="24"/>
+          <w:szCs w:val="24"/>
+        </w:rPr>
+        <w:t>real”</w:t>
+      </w:r>
+      <w:r>
+        <w:rPr>
+          <w:rFonts w:eastAsia="Times New Roman" w:ascii="Helvetica Neue" w:hAnsi="Helvetica Neue"/>
+          <w:b w:val="false"/>
+          <w:bCs w:val="false"/>
+          <w:sz w:val="24"/>
+          <w:szCs w:val="24"/>
+        </w:rPr>
+        <w:t xml:space="preserve"> website so students don’t have to be on the cs387-ethical hacking network to access it (we were financially limited)</w:t>
       </w:r>
     </w:p>
     <w:p>
@@ -2378,7 +1835,37 @@
           <w:sz w:val="24"/>
           <w:szCs w:val="24"/>
         </w:rPr>
-        <w:t>We could have made the XSS exploit more realistic</w:t>
+        <w:t xml:space="preserve">We could have made the XSS exploit </w:t>
+      </w:r>
+      <w:r>
+        <w:rPr>
+          <w:rFonts w:eastAsia="Times New Roman" w:ascii="Helvetica Neue" w:hAnsi="Helvetica Neue"/>
+          <w:b w:val="false"/>
+          <w:bCs w:val="false"/>
+          <w:sz w:val="24"/>
+          <w:szCs w:val="24"/>
+        </w:rPr>
+        <w:t xml:space="preserve">slightly </w:t>
+      </w:r>
+      <w:r>
+        <w:rPr>
+          <w:rFonts w:eastAsia="Times New Roman" w:ascii="Helvetica Neue" w:hAnsi="Helvetica Neue"/>
+          <w:b w:val="false"/>
+          <w:bCs w:val="false"/>
+          <w:sz w:val="24"/>
+          <w:szCs w:val="24"/>
+        </w:rPr>
+        <w:t xml:space="preserve">more realistic </w:t>
+      </w:r>
+      <w:r>
+        <w:rPr>
+          <w:rFonts w:eastAsia="Times New Roman" w:ascii="Helvetica Neue" w:hAnsi="Helvetica Neue"/>
+          <w:b w:val="false"/>
+          <w:bCs w:val="false"/>
+          <w:sz w:val="24"/>
+          <w:szCs w:val="24"/>
+        </w:rPr>
+        <w:t>(in that the input would more closely match the input to an actual UT login form)</w:t>
       </w:r>
     </w:p>
     <w:sectPr>
@@ -2573,6 +2060,9 @@
       </w:pPr>
       <w:rPr>
         <w:rFonts w:ascii="Symbol" w:hAnsi="Symbol" w:cs="Symbol" w:hint="default"/>
+        <w:sz w:val="24"/>
+        <w:b w:val="false"/>
+        <w:rFonts w:cs="Symbol"/>
       </w:rPr>
     </w:lvl>
     <w:lvl w:ilvl="1">
@@ -2600,6 +2090,7 @@
       </w:pPr>
       <w:rPr>
         <w:rFonts w:ascii="Wingdings" w:hAnsi="Wingdings" w:cs="Wingdings" w:hint="default"/>
+        <w:rFonts w:cs="Wingdings"/>
       </w:rPr>
     </w:lvl>
     <w:lvl w:ilvl="3">
@@ -2612,6 +2103,7 @@
       </w:pPr>
       <w:rPr>
         <w:rFonts w:ascii="Symbol" w:hAnsi="Symbol" w:cs="Symbol" w:hint="default"/>
+        <w:rFonts w:cs="Symbol"/>
       </w:rPr>
     </w:lvl>
     <w:lvl w:ilvl="4">
@@ -2637,6 +2129,7 @@
       </w:pPr>
       <w:rPr>
         <w:rFonts w:ascii="Wingdings" w:hAnsi="Wingdings" w:cs="Wingdings" w:hint="default"/>
+        <w:rFonts w:cs="Wingdings"/>
       </w:rPr>
     </w:lvl>
     <w:lvl w:ilvl="6">
@@ -2649,6 +2142,7 @@
       </w:pPr>
       <w:rPr>
         <w:rFonts w:ascii="Symbol" w:hAnsi="Symbol" w:cs="Symbol" w:hint="default"/>
+        <w:rFonts w:cs="Symbol"/>
       </w:rPr>
     </w:lvl>
     <w:lvl w:ilvl="7">
@@ -2674,6 +2168,7 @@
       </w:pPr>
       <w:rPr>
         <w:rFonts w:ascii="Wingdings" w:hAnsi="Wingdings" w:cs="Wingdings" w:hint="default"/>
+        <w:rFonts w:cs="Wingdings"/>
       </w:rPr>
     </w:lvl>
   </w:abstractNum>
@@ -2688,6 +2183,9 @@
       </w:pPr>
       <w:rPr>
         <w:rFonts w:ascii="Symbol" w:hAnsi="Symbol" w:cs="Symbol" w:hint="default"/>
+        <w:sz w:val="24"/>
+        <w:b w:val="false"/>
+        <w:rFonts w:cs="Symbol"/>
       </w:rPr>
     </w:lvl>
     <w:lvl w:ilvl="1">
@@ -2713,6 +2211,7 @@
       </w:pPr>
       <w:rPr>
         <w:rFonts w:ascii="Wingdings" w:hAnsi="Wingdings" w:cs="Wingdings" w:hint="default"/>
+        <w:rFonts w:cs="Wingdings"/>
       </w:rPr>
     </w:lvl>
     <w:lvl w:ilvl="3">
@@ -2725,6 +2224,7 @@
       </w:pPr>
       <w:rPr>
         <w:rFonts w:ascii="Symbol" w:hAnsi="Symbol" w:cs="Symbol" w:hint="default"/>
+        <w:rFonts w:cs="Symbol"/>
       </w:rPr>
     </w:lvl>
     <w:lvl w:ilvl="4">
@@ -2750,6 +2250,7 @@
       </w:pPr>
       <w:rPr>
         <w:rFonts w:ascii="Wingdings" w:hAnsi="Wingdings" w:cs="Wingdings" w:hint="default"/>
+        <w:rFonts w:cs="Wingdings"/>
       </w:rPr>
     </w:lvl>
     <w:lvl w:ilvl="6">
@@ -2762,6 +2263,7 @@
       </w:pPr>
       <w:rPr>
         <w:rFonts w:ascii="Symbol" w:hAnsi="Symbol" w:cs="Symbol" w:hint="default"/>
+        <w:rFonts w:cs="Symbol"/>
       </w:rPr>
     </w:lvl>
     <w:lvl w:ilvl="7">
@@ -2787,6 +2289,7 @@
       </w:pPr>
       <w:rPr>
         <w:rFonts w:ascii="Wingdings" w:hAnsi="Wingdings" w:cs="Wingdings" w:hint="default"/>
+        <w:rFonts w:cs="Wingdings"/>
       </w:rPr>
     </w:lvl>
   </w:abstractNum>
@@ -2801,6 +2304,9 @@
       </w:pPr>
       <w:rPr>
         <w:rFonts w:ascii="Symbol" w:hAnsi="Symbol" w:cs="Symbol" w:hint="default"/>
+        <w:sz w:val="24"/>
+        <w:b w:val="false"/>
+        <w:rFonts w:cs="Symbol"/>
       </w:rPr>
     </w:lvl>
     <w:lvl w:ilvl="1">
@@ -2826,6 +2332,7 @@
       </w:pPr>
       <w:rPr>
         <w:rFonts w:ascii="Wingdings" w:hAnsi="Wingdings" w:cs="Wingdings" w:hint="default"/>
+        <w:rFonts w:cs="Wingdings"/>
       </w:rPr>
     </w:lvl>
     <w:lvl w:ilvl="3">
@@ -2838,6 +2345,7 @@
       </w:pPr>
       <w:rPr>
         <w:rFonts w:ascii="Symbol" w:hAnsi="Symbol" w:cs="Symbol" w:hint="default"/>
+        <w:rFonts w:cs="Symbol"/>
       </w:rPr>
     </w:lvl>
     <w:lvl w:ilvl="4">
@@ -2863,6 +2371,7 @@
       </w:pPr>
       <w:rPr>
         <w:rFonts w:ascii="Wingdings" w:hAnsi="Wingdings" w:cs="Wingdings" w:hint="default"/>
+        <w:rFonts w:cs="Wingdings"/>
       </w:rPr>
     </w:lvl>
     <w:lvl w:ilvl="6">
@@ -2875,6 +2384,7 @@
       </w:pPr>
       <w:rPr>
         <w:rFonts w:ascii="Symbol" w:hAnsi="Symbol" w:cs="Symbol" w:hint="default"/>
+        <w:rFonts w:cs="Symbol"/>
       </w:rPr>
     </w:lvl>
     <w:lvl w:ilvl="7">
@@ -2900,6 +2410,7 @@
       </w:pPr>
       <w:rPr>
         <w:rFonts w:ascii="Wingdings" w:hAnsi="Wingdings" w:cs="Wingdings" w:hint="default"/>
+        <w:rFonts w:cs="Wingdings"/>
       </w:rPr>
     </w:lvl>
   </w:abstractNum>
@@ -3022,7 +2533,6 @@
     <w:rPrDefault>
       <w:rPr>
         <w:rFonts w:ascii="Calibri" w:hAnsi="Calibri" w:eastAsia="Calibri" w:cs="" w:asciiTheme="minorHAnsi" w:cstheme="minorBidi" w:eastAsiaTheme="minorHAnsi" w:hAnsiTheme="minorHAnsi"/>
-        <w:sz w:val="24"/>
         <w:szCs w:val="24"/>
         <w:lang w:val="en-US" w:eastAsia="en-US" w:bidi="ar-SA"/>
       </w:rPr>
@@ -3425,7 +2935,7 @@
     </w:pPr>
     <w:rPr>
       <w:rFonts w:ascii="Calibri" w:hAnsi="Calibri" w:eastAsia="Calibri" w:cs="" w:asciiTheme="minorHAnsi" w:cstheme="minorBidi" w:eastAsiaTheme="minorHAnsi" w:hAnsiTheme="minorHAnsi"/>
-      <w:color w:val="auto"/>
+      <w:color w:val="00000A"/>
       <w:sz w:val="24"/>
       <w:szCs w:val="24"/>
       <w:lang w:val="en-US" w:eastAsia="en-US" w:bidi="ar-SA"/>
@@ -3554,6 +3064,203 @@
     <w:qFormat/>
     <w:rPr>
       <w:rFonts w:cs="Courier New"/>
+    </w:rPr>
+  </w:style>
+  <w:style w:type="character" w:styleId="ListLabel10">
+    <w:name w:val="ListLabel 10"/>
+    <w:qFormat/>
+    <w:rPr>
+      <w:rFonts w:ascii="Helvetica Neue" w:hAnsi="Helvetica Neue" w:cs="Symbol"/>
+      <w:b w:val="false"/>
+      <w:sz w:val="24"/>
+    </w:rPr>
+  </w:style>
+  <w:style w:type="character" w:styleId="ListLabel11">
+    <w:name w:val="ListLabel 11"/>
+    <w:qFormat/>
+    <w:rPr>
+      <w:rFonts w:cs="Courier New"/>
+      <w:b w:val="false"/>
+      <w:sz w:val="24"/>
+    </w:rPr>
+  </w:style>
+  <w:style w:type="character" w:styleId="ListLabel12">
+    <w:name w:val="ListLabel 12"/>
+    <w:qFormat/>
+    <w:rPr>
+      <w:rFonts w:cs="Wingdings"/>
+    </w:rPr>
+  </w:style>
+  <w:style w:type="character" w:styleId="ListLabel13">
+    <w:name w:val="ListLabel 13"/>
+    <w:qFormat/>
+    <w:rPr>
+      <w:rFonts w:cs="Symbol"/>
+    </w:rPr>
+  </w:style>
+  <w:style w:type="character" w:styleId="ListLabel14">
+    <w:name w:val="ListLabel 14"/>
+    <w:qFormat/>
+    <w:rPr>
+      <w:rFonts w:cs="Courier New"/>
+    </w:rPr>
+  </w:style>
+  <w:style w:type="character" w:styleId="ListLabel15">
+    <w:name w:val="ListLabel 15"/>
+    <w:qFormat/>
+    <w:rPr>
+      <w:rFonts w:cs="Wingdings"/>
+    </w:rPr>
+  </w:style>
+  <w:style w:type="character" w:styleId="ListLabel16">
+    <w:name w:val="ListLabel 16"/>
+    <w:qFormat/>
+    <w:rPr>
+      <w:rFonts w:cs="Symbol"/>
+    </w:rPr>
+  </w:style>
+  <w:style w:type="character" w:styleId="ListLabel17">
+    <w:name w:val="ListLabel 17"/>
+    <w:qFormat/>
+    <w:rPr>
+      <w:rFonts w:cs="Courier New"/>
+    </w:rPr>
+  </w:style>
+  <w:style w:type="character" w:styleId="ListLabel18">
+    <w:name w:val="ListLabel 18"/>
+    <w:qFormat/>
+    <w:rPr>
+      <w:rFonts w:cs="Wingdings"/>
+    </w:rPr>
+  </w:style>
+  <w:style w:type="character" w:styleId="ListLabel19">
+    <w:name w:val="ListLabel 19"/>
+    <w:qFormat/>
+    <w:rPr>
+      <w:rFonts w:ascii="Helvetica Neue" w:hAnsi="Helvetica Neue" w:cs="Symbol"/>
+      <w:b w:val="false"/>
+      <w:sz w:val="24"/>
+    </w:rPr>
+  </w:style>
+  <w:style w:type="character" w:styleId="ListLabel20">
+    <w:name w:val="ListLabel 20"/>
+    <w:qFormat/>
+    <w:rPr>
+      <w:rFonts w:cs="Courier New"/>
+    </w:rPr>
+  </w:style>
+  <w:style w:type="character" w:styleId="ListLabel21">
+    <w:name w:val="ListLabel 21"/>
+    <w:qFormat/>
+    <w:rPr>
+      <w:rFonts w:cs="Wingdings"/>
+    </w:rPr>
+  </w:style>
+  <w:style w:type="character" w:styleId="ListLabel22">
+    <w:name w:val="ListLabel 22"/>
+    <w:qFormat/>
+    <w:rPr>
+      <w:rFonts w:cs="Symbol"/>
+    </w:rPr>
+  </w:style>
+  <w:style w:type="character" w:styleId="ListLabel23">
+    <w:name w:val="ListLabel 23"/>
+    <w:qFormat/>
+    <w:rPr>
+      <w:rFonts w:cs="Courier New"/>
+    </w:rPr>
+  </w:style>
+  <w:style w:type="character" w:styleId="ListLabel24">
+    <w:name w:val="ListLabel 24"/>
+    <w:qFormat/>
+    <w:rPr>
+      <w:rFonts w:cs="Wingdings"/>
+    </w:rPr>
+  </w:style>
+  <w:style w:type="character" w:styleId="ListLabel25">
+    <w:name w:val="ListLabel 25"/>
+    <w:qFormat/>
+    <w:rPr>
+      <w:rFonts w:cs="Symbol"/>
+    </w:rPr>
+  </w:style>
+  <w:style w:type="character" w:styleId="ListLabel26">
+    <w:name w:val="ListLabel 26"/>
+    <w:qFormat/>
+    <w:rPr>
+      <w:rFonts w:cs="Courier New"/>
+    </w:rPr>
+  </w:style>
+  <w:style w:type="character" w:styleId="ListLabel27">
+    <w:name w:val="ListLabel 27"/>
+    <w:qFormat/>
+    <w:rPr>
+      <w:rFonts w:cs="Wingdings"/>
+    </w:rPr>
+  </w:style>
+  <w:style w:type="character" w:styleId="ListLabel28">
+    <w:name w:val="ListLabel 28"/>
+    <w:qFormat/>
+    <w:rPr>
+      <w:rFonts w:ascii="Helvetica Neue" w:hAnsi="Helvetica Neue" w:cs="Symbol"/>
+      <w:b w:val="false"/>
+      <w:sz w:val="24"/>
+    </w:rPr>
+  </w:style>
+  <w:style w:type="character" w:styleId="ListLabel29">
+    <w:name w:val="ListLabel 29"/>
+    <w:qFormat/>
+    <w:rPr>
+      <w:rFonts w:cs="Courier New"/>
+    </w:rPr>
+  </w:style>
+  <w:style w:type="character" w:styleId="ListLabel30">
+    <w:name w:val="ListLabel 30"/>
+    <w:qFormat/>
+    <w:rPr>
+      <w:rFonts w:cs="Wingdings"/>
+    </w:rPr>
+  </w:style>
+  <w:style w:type="character" w:styleId="ListLabel31">
+    <w:name w:val="ListLabel 31"/>
+    <w:qFormat/>
+    <w:rPr>
+      <w:rFonts w:cs="Symbol"/>
+    </w:rPr>
+  </w:style>
+  <w:style w:type="character" w:styleId="ListLabel32">
+    <w:name w:val="ListLabel 32"/>
+    <w:qFormat/>
+    <w:rPr>
+      <w:rFonts w:cs="Courier New"/>
+    </w:rPr>
+  </w:style>
+  <w:style w:type="character" w:styleId="ListLabel33">
+    <w:name w:val="ListLabel 33"/>
+    <w:qFormat/>
+    <w:rPr>
+      <w:rFonts w:cs="Wingdings"/>
+    </w:rPr>
+  </w:style>
+  <w:style w:type="character" w:styleId="ListLabel34">
+    <w:name w:val="ListLabel 34"/>
+    <w:qFormat/>
+    <w:rPr>
+      <w:rFonts w:cs="Symbol"/>
+    </w:rPr>
+  </w:style>
+  <w:style w:type="character" w:styleId="ListLabel35">
+    <w:name w:val="ListLabel 35"/>
+    <w:qFormat/>
+    <w:rPr>
+      <w:rFonts w:cs="Courier New"/>
+    </w:rPr>
+  </w:style>
+  <w:style w:type="character" w:styleId="ListLabel36">
+    <w:name w:val="ListLabel 36"/>
+    <w:qFormat/>
+    <w:rPr>
+      <w:rFonts w:cs="Wingdings"/>
     </w:rPr>
   </w:style>
   <w:style w:type="paragraph" w:styleId="Heading">

</xml_diff>